<commit_message>
Modificando arquivo de elicitação de requisitos.
</commit_message>
<xml_diff>
--- a/documentos/apendice/requisitos/apendice-c-elicitacao-de-requisitos.docx
+++ b/documentos/apendice/requisitos/apendice-c-elicitacao-de-requisitos.docx
@@ -143,7 +143,7 @@
           <mc:Choice Requires="wps">
             <w:drawing>
               <wp:inline distT="0" distB="0" distL="0" distR="0">
-                <wp:extent cx="5735320" cy="22860"/>
+                <wp:extent cx="5735955" cy="23495"/>
                 <wp:effectExtent l="0" t="0" r="0" b="0"/>
                 <wp:docPr id="1" name="Forma1"/>
                 <a:graphic xmlns:a="http://schemas.openxmlformats.org/drawingml/2006/main">
@@ -153,7 +153,7 @@
                       <wps:spPr>
                         <a:xfrm>
                           <a:off x="0" y="0"/>
-                          <a:ext cx="5734800" cy="22320"/>
+                          <a:ext cx="5735160" cy="23040"/>
                         </a:xfrm>
                         <a:prstGeom prst="rect">
                           <a:avLst/>
@@ -183,7 +183,7 @@
           </mc:Choice>
           <mc:Fallback>
             <w:pict>
-              <v:rect id="shape_0" ID="Forma1" fillcolor="#a0a0a0" stroked="f" style="position:absolute;margin-left:0pt;margin-top:-1.8pt;width:451.5pt;height:1.7pt;mso-position-vertical:top">
+              <v:rect id="shape_0" ID="Forma1" fillcolor="#a0a0a0" stroked="f" style="position:absolute;margin-left:0pt;margin-top:-1.85pt;width:451.55pt;height:1.75pt;mso-position-vertical:top">
                 <w10:wrap type="none"/>
                 <v:fill o:detectmouseclick="t" type="solid" color2="#5f5f5f"/>
                 <v:stroke color="#3465a4" joinstyle="round" endcap="flat"/>
@@ -769,7 +769,7 @@
           <mc:Choice Requires="wps">
             <w:drawing>
               <wp:inline distT="0" distB="0" distL="0" distR="0">
-                <wp:extent cx="5735320" cy="22860"/>
+                <wp:extent cx="5735955" cy="23495"/>
                 <wp:effectExtent l="0" t="0" r="0" b="0"/>
                 <wp:docPr id="2" name="Forma2"/>
                 <a:graphic xmlns:a="http://schemas.openxmlformats.org/drawingml/2006/main">
@@ -779,7 +779,7 @@
                       <wps:spPr>
                         <a:xfrm>
                           <a:off x="0" y="0"/>
-                          <a:ext cx="5734800" cy="22320"/>
+                          <a:ext cx="5735160" cy="23040"/>
                         </a:xfrm>
                         <a:prstGeom prst="rect">
                           <a:avLst/>
@@ -809,7 +809,7 @@
           </mc:Choice>
           <mc:Fallback>
             <w:pict>
-              <v:rect id="shape_0" ID="Forma2" fillcolor="#a0a0a0" stroked="f" style="position:absolute;margin-left:0pt;margin-top:-1.8pt;width:451.5pt;height:1.7pt;mso-position-vertical:top">
+              <v:rect id="shape_0" ID="Forma2" fillcolor="#a0a0a0" stroked="f" style="position:absolute;margin-left:0pt;margin-top:-1.85pt;width:451.55pt;height:1.75pt;mso-position-vertical:top">
                 <w10:wrap type="none"/>
                 <v:fill o:detectmouseclick="t" type="solid" color2="#5f5f5f"/>
                 <v:stroke color="#3465a4" joinstyle="round" endcap="flat"/>
@@ -932,7 +932,7 @@
           <mc:Choice Requires="wps">
             <w:drawing>
               <wp:inline distT="0" distB="0" distL="0" distR="0">
-                <wp:extent cx="5735320" cy="22860"/>
+                <wp:extent cx="5735955" cy="23495"/>
                 <wp:effectExtent l="0" t="0" r="0" b="0"/>
                 <wp:docPr id="3" name="Forma3"/>
                 <a:graphic xmlns:a="http://schemas.openxmlformats.org/drawingml/2006/main">
@@ -942,7 +942,7 @@
                       <wps:spPr>
                         <a:xfrm>
                           <a:off x="0" y="0"/>
-                          <a:ext cx="5734800" cy="22320"/>
+                          <a:ext cx="5735160" cy="23040"/>
                         </a:xfrm>
                         <a:prstGeom prst="rect">
                           <a:avLst/>
@@ -972,7 +972,7 @@
           </mc:Choice>
           <mc:Fallback>
             <w:pict>
-              <v:rect id="shape_0" ID="Forma3" fillcolor="#a0a0a0" stroked="f" style="position:absolute;margin-left:0pt;margin-top:-1.8pt;width:451.5pt;height:1.7pt;mso-position-vertical:top">
+              <v:rect id="shape_0" ID="Forma3" fillcolor="#a0a0a0" stroked="f" style="position:absolute;margin-left:0pt;margin-top:-1.85pt;width:451.55pt;height:1.75pt;mso-position-vertical:top">
                 <w10:wrap type="none"/>
                 <v:fill o:detectmouseclick="t" type="solid" color2="#5f5f5f"/>
                 <v:stroke color="#3465a4" joinstyle="round" endcap="flat"/>
@@ -1095,7 +1095,7 @@
           <mc:Choice Requires="wps">
             <w:drawing>
               <wp:inline distT="0" distB="0" distL="0" distR="0">
-                <wp:extent cx="5735320" cy="22860"/>
+                <wp:extent cx="5735955" cy="23495"/>
                 <wp:effectExtent l="0" t="0" r="0" b="0"/>
                 <wp:docPr id="4" name="Forma4"/>
                 <a:graphic xmlns:a="http://schemas.openxmlformats.org/drawingml/2006/main">
@@ -1105,7 +1105,7 @@
                       <wps:spPr>
                         <a:xfrm>
                           <a:off x="0" y="0"/>
-                          <a:ext cx="5734800" cy="22320"/>
+                          <a:ext cx="5735160" cy="23040"/>
                         </a:xfrm>
                         <a:prstGeom prst="rect">
                           <a:avLst/>
@@ -1135,7 +1135,7 @@
           </mc:Choice>
           <mc:Fallback>
             <w:pict>
-              <v:rect id="shape_0" ID="Forma4" fillcolor="#a0a0a0" stroked="f" style="position:absolute;margin-left:0pt;margin-top:-1.8pt;width:451.5pt;height:1.7pt;mso-position-vertical:top">
+              <v:rect id="shape_0" ID="Forma4" fillcolor="#a0a0a0" stroked="f" style="position:absolute;margin-left:0pt;margin-top:-1.85pt;width:451.55pt;height:1.75pt;mso-position-vertical:top">
                 <w10:wrap type="none"/>
                 <v:fill o:detectmouseclick="t" type="solid" color2="#5f5f5f"/>
                 <v:stroke color="#3465a4" joinstyle="round" endcap="flat"/>
@@ -1266,7 +1266,7 @@
           <mc:Choice Requires="wps">
             <w:drawing>
               <wp:inline distT="0" distB="0" distL="0" distR="0">
-                <wp:extent cx="5735320" cy="22860"/>
+                <wp:extent cx="5735955" cy="23495"/>
                 <wp:effectExtent l="0" t="0" r="0" b="0"/>
                 <wp:docPr id="5" name="Forma5"/>
                 <a:graphic xmlns:a="http://schemas.openxmlformats.org/drawingml/2006/main">
@@ -1276,7 +1276,7 @@
                       <wps:spPr>
                         <a:xfrm>
                           <a:off x="0" y="0"/>
-                          <a:ext cx="5734800" cy="22320"/>
+                          <a:ext cx="5735160" cy="23040"/>
                         </a:xfrm>
                         <a:prstGeom prst="rect">
                           <a:avLst/>
@@ -1306,7 +1306,7 @@
           </mc:Choice>
           <mc:Fallback>
             <w:pict>
-              <v:rect id="shape_0" ID="Forma5" fillcolor="#a0a0a0" stroked="f" style="position:absolute;margin-left:0pt;margin-top:-1.8pt;width:451.5pt;height:1.7pt;mso-position-vertical:top">
+              <v:rect id="shape_0" ID="Forma5" fillcolor="#a0a0a0" stroked="f" style="position:absolute;margin-left:0pt;margin-top:-1.85pt;width:451.55pt;height:1.75pt;mso-position-vertical:top">
                 <w10:wrap type="none"/>
                 <v:fill o:detectmouseclick="t" type="solid" color2="#5f5f5f"/>
                 <v:stroke color="#3465a4" joinstyle="round" endcap="flat"/>
@@ -1592,7 +1592,7 @@
           <mc:Choice Requires="wps">
             <w:drawing>
               <wp:inline distT="0" distB="0" distL="0" distR="0">
-                <wp:extent cx="5735320" cy="22860"/>
+                <wp:extent cx="5735955" cy="23495"/>
                 <wp:effectExtent l="0" t="0" r="0" b="0"/>
                 <wp:docPr id="6" name="Forma6"/>
                 <a:graphic xmlns:a="http://schemas.openxmlformats.org/drawingml/2006/main">
@@ -1602,7 +1602,7 @@
                       <wps:spPr>
                         <a:xfrm>
                           <a:off x="0" y="0"/>
-                          <a:ext cx="5734800" cy="22320"/>
+                          <a:ext cx="5735160" cy="23040"/>
                         </a:xfrm>
                         <a:prstGeom prst="rect">
                           <a:avLst/>
@@ -1632,7 +1632,7 @@
           </mc:Choice>
           <mc:Fallback>
             <w:pict>
-              <v:rect id="shape_0" ID="Forma6" fillcolor="#a0a0a0" stroked="f" style="position:absolute;margin-left:0pt;margin-top:-1.8pt;width:451.5pt;height:1.7pt;mso-position-vertical:top">
+              <v:rect id="shape_0" ID="Forma6" fillcolor="#a0a0a0" stroked="f" style="position:absolute;margin-left:0pt;margin-top:-1.85pt;width:451.55pt;height:1.75pt;mso-position-vertical:top">
                 <w10:wrap type="none"/>
                 <v:fill o:detectmouseclick="t" type="solid" color2="#5f5f5f"/>
                 <v:stroke color="#3465a4" joinstyle="round" endcap="flat"/>
@@ -2079,7 +2079,47 @@
           <w:sz w:val="24"/>
           <w:szCs w:val="24"/>
         </w:rPr>
-        <w:t>Eu como um gestor preciso que a aplicação forneça aos usuários internos um dashboard com as estatísticas gerais das leads cadastradas no sistema</w:t>
+        <w:t xml:space="preserve">Eu como um gestor preciso que a aplicação forneça aos usuários internos um dashboard com as estatísticas gerais da </w:t>
+      </w:r>
+      <w:r>
+        <w:rPr>
+          <w:rFonts w:eastAsia="Montserrat" w:cs="Montserrat"/>
+          <w:sz w:val="24"/>
+          <w:szCs w:val="24"/>
+        </w:rPr>
+        <w:t xml:space="preserve">quantidade </w:t>
+      </w:r>
+      <w:r>
+        <w:rPr>
+          <w:rFonts w:eastAsia="Montserrat" w:cs="Montserrat"/>
+          <w:sz w:val="24"/>
+          <w:szCs w:val="24"/>
+        </w:rPr>
+        <w:t>leads cadastrad</w:t>
+      </w:r>
+      <w:r>
+        <w:rPr>
+          <w:rFonts w:eastAsia="Montserrat" w:cs="Montserrat"/>
+          <w:sz w:val="24"/>
+          <w:szCs w:val="24"/>
+        </w:rPr>
+        <w:t>o</w:t>
+      </w:r>
+      <w:r>
+        <w:rPr>
+          <w:rFonts w:eastAsia="Montserrat" w:cs="Montserrat"/>
+          <w:sz w:val="24"/>
+          <w:szCs w:val="24"/>
+        </w:rPr>
+        <w:t xml:space="preserve">s no sistema </w:t>
+      </w:r>
+      <w:r>
+        <w:rPr>
+          <w:rFonts w:eastAsia="Montserrat" w:cs="Montserrat"/>
+          <w:sz w:val="24"/>
+          <w:szCs w:val="24"/>
+        </w:rPr>
+        <w:t>do mês</w:t>
       </w:r>
     </w:p>
     <w:p>
@@ -2099,7 +2139,15 @@
           <w:sz w:val="24"/>
           <w:szCs w:val="24"/>
         </w:rPr>
-        <w:t>Eu como um gestor preciso que a aplicação forneça aos usuários internos um dashboard com as estatísticas gerais da quantidade de negócios com status de prospecção, visita, proposta, rejeitado ou fechado</w:t>
+        <w:t xml:space="preserve">Eu como um gestor preciso que a aplicação forneça aos usuários internos um dashboard com as estatísticas gerais da quantidade de negócios com status de prospecção, visita, proposta, rejeitado ou fechado </w:t>
+      </w:r>
+      <w:r>
+        <w:rPr>
+          <w:rFonts w:eastAsia="Montserrat" w:cs="Montserrat"/>
+          <w:sz w:val="24"/>
+          <w:szCs w:val="24"/>
+        </w:rPr>
+        <w:t>do mês</w:t>
       </w:r>
     </w:p>
     <w:p>
@@ -3668,23 +3716,7 @@
           <w:sz w:val="24"/>
           <w:szCs w:val="24"/>
         </w:rPr>
-        <w:t xml:space="preserve">Eu como uma secretária preciso que a aplicação permita </w:t>
-      </w:r>
-      <w:r>
-        <w:rPr>
-          <w:rFonts w:eastAsia="Montserrat" w:cs="Montserrat"/>
-          <w:sz w:val="24"/>
-          <w:szCs w:val="24"/>
-        </w:rPr>
-        <w:t xml:space="preserve">a </w:t>
-      </w:r>
-      <w:r>
-        <w:rPr>
-          <w:rFonts w:eastAsia="Montserrat" w:cs="Montserrat"/>
-          <w:sz w:val="24"/>
-          <w:szCs w:val="24"/>
-        </w:rPr>
-        <w:t xml:space="preserve">visualização de </w:t>
+        <w:t xml:space="preserve">Eu como uma secretária preciso que a aplicação permita a visualização de </w:t>
       </w:r>
       <w:r>
         <w:rPr>
@@ -4088,7 +4120,7 @@
           <mc:Choice Requires="wps">
             <w:drawing>
               <wp:inline distT="0" distB="0" distL="0" distR="0">
-                <wp:extent cx="5735320" cy="22860"/>
+                <wp:extent cx="5735955" cy="23495"/>
                 <wp:effectExtent l="0" t="0" r="0" b="0"/>
                 <wp:docPr id="7" name="Forma7"/>
                 <a:graphic xmlns:a="http://schemas.openxmlformats.org/drawingml/2006/main">
@@ -4098,7 +4130,7 @@
                       <wps:spPr>
                         <a:xfrm>
                           <a:off x="0" y="0"/>
-                          <a:ext cx="5734800" cy="22320"/>
+                          <a:ext cx="5735160" cy="23040"/>
                         </a:xfrm>
                         <a:prstGeom prst="rect">
                           <a:avLst/>
@@ -4128,7 +4160,7 @@
           </mc:Choice>
           <mc:Fallback>
             <w:pict>
-              <v:rect id="shape_0" ID="Forma7" fillcolor="#a0a0a0" stroked="f" style="position:absolute;margin-left:0pt;margin-top:-1.8pt;width:451.5pt;height:1.7pt;mso-position-vertical:top">
+              <v:rect id="shape_0" ID="Forma7" fillcolor="#a0a0a0" stroked="f" style="position:absolute;margin-left:0pt;margin-top:-1.85pt;width:451.55pt;height:1.75pt;mso-position-vertical:top">
                 <w10:wrap type="none"/>
                 <v:fill o:detectmouseclick="t" type="solid" color2="#5f5f5f"/>
                 <v:stroke color="#3465a4" joinstyle="round" endcap="flat"/>

</xml_diff>